<commit_message>
Added issue tracking for filter intersection
</commit_message>
<xml_diff>
--- a/verloop.docx
+++ b/verloop.docx
@@ -399,6 +399,23 @@
         <w:pStyle w:val="Lijstalinea"/>
         <w:numPr>
           <w:ilvl w:val="0"/>
+          <w:numId w:val="4"/>
+        </w:numPr>
+      </w:pPr>
+      <w:r>
+        <w:t>Teamleader timesheet API filters doorkruisen</w:t>
+      </w:r>
+      <w:r>
+        <w:t xml:space="preserve"> niet (intersect)</w:t>
+      </w:r>
+      <w:bookmarkStart w:id="0" w:name="_GoBack"/>
+      <w:bookmarkEnd w:id="0"/>
+    </w:p>
+    <w:p>
+      <w:pPr>
+        <w:pStyle w:val="Lijstalinea"/>
+        <w:numPr>
+          <w:ilvl w:val="0"/>
           <w:numId w:val="3"/>
         </w:numPr>
         <w:rPr>
@@ -440,8 +457,6 @@
         </w:rPr>
         <w:t>integratie</w:t>
       </w:r>
-      <w:bookmarkStart w:id="0" w:name="_GoBack"/>
-      <w:bookmarkEnd w:id="0"/>
       <w:proofErr w:type="spellEnd"/>
     </w:p>
     <w:sectPr>

</xml_diff>